<commit_message>
docs: corrected expression error
</commit_message>
<xml_diff>
--- a/reports/C2/Group/00 - Requirements - Group.docx
+++ b/reports/C2/Group/00 - Requirements - Group.docx
@@ -137,6 +137,7 @@
                 <w15:appearance w15:val="hidden"/>
                 <w:text/>
               </w:sdtPr>
+              <w:sdtEndPr/>
               <w:sdtContent>
                 <w:r>
                   <w:rPr>
@@ -233,6 +234,7 @@
                 <w15:appearance w15:val="hidden"/>
                 <w:text/>
               </w:sdtPr>
+              <w:sdtEndPr/>
               <w:sdtContent>
                 <w:r>
                   <w:rPr>
@@ -314,6 +316,7 @@
                 <w15:appearance w15:val="hidden"/>
                 <w:text/>
               </w:sdtPr>
+              <w:sdtEndPr/>
               <w:sdtContent>
                 <w:r>
                   <w:rPr>
@@ -368,6 +371,7 @@
                 <w15:appearance w15:val="hidden"/>
                 <w:text/>
               </w:sdtPr>
+              <w:sdtEndPr/>
               <w:sdtContent>
                 <w:r>
                   <w:rPr>
@@ -426,6 +430,7 @@
                 <w15:appearance w15:val="hidden"/>
                 <w:text/>
               </w:sdtPr>
+              <w:sdtEndPr/>
               <w:sdtContent>
                 <w:r>
                   <w:rPr>
@@ -484,6 +489,7 @@
                 <w15:appearance w15:val="hidden"/>
                 <w:text/>
               </w:sdtPr>
+              <w:sdtEndPr/>
               <w:sdtContent>
                 <w:r>
                   <w:rPr>
@@ -614,6 +620,7 @@
                 <w15:appearance w15:val="hidden"/>
                 <w:text/>
               </w:sdtPr>
+              <w:sdtEndPr/>
               <w:sdtContent>
                 <w:r>
                   <w:rPr>
@@ -762,16 +769,8 @@
         <w:rPr>
           <w:lang w:val="es-ES"/>
         </w:rPr>
-        <w:t xml:space="preserve">solucionado con la implementación de la nueva versión del </w:t>
-      </w:r>
-      <w:proofErr w:type="spellStart"/>
-      <w:r>
-        <w:rPr>
-          <w:lang w:val="es-ES"/>
-        </w:rPr>
-        <w:t>framework</w:t>
-      </w:r>
-      <w:proofErr w:type="spellEnd"/>
+        <w:t>solucionado con la implementación de la nueva versión del framework</w:t>
+      </w:r>
     </w:p>
     <w:p>
       <w:pPr>
@@ -779,13 +778,13 @@
         <w:spacing w:before="0"/>
         <w:rPr>
           <w:rFonts w:cstheme="majorHAnsi"/>
-          <w:lang w:val="es-ES"/>
-        </w:rPr>
-      </w:pPr>
-      <w:r>
-        <w:rPr>
-          <w:rFonts w:cstheme="majorHAnsi"/>
-          <w:lang w:val="es-ES"/>
+          <w:lang w:val="en-US"/>
+        </w:rPr>
+      </w:pPr>
+      <w:r>
+        <w:rPr>
+          <w:rFonts w:cstheme="majorHAnsi"/>
+          <w:lang w:val="en-US"/>
         </w:rPr>
         <w:lastRenderedPageBreak/>
         <w:t>MANDATORY</w:t>
@@ -793,42 +792,24 @@
       <w:r>
         <w:rPr>
           <w:rFonts w:cstheme="majorHAnsi"/>
-          <w:lang w:val="es-ES"/>
+          <w:lang w:val="en-US"/>
         </w:rPr>
         <w:t xml:space="preserve"> </w:t>
       </w:r>
       <w:r>
         <w:rPr>
           <w:rFonts w:cstheme="majorHAnsi"/>
-          <w:lang w:val="es-ES"/>
+          <w:lang w:val="en-US"/>
         </w:rPr>
         <w:br/>
       </w:r>
-      <w:proofErr w:type="spellStart"/>
-      <w:r>
-        <w:rPr>
-          <w:rFonts w:cstheme="majorHAnsi"/>
-          <w:lang w:val="es-ES"/>
-        </w:rPr>
-        <w:t>Deliverable</w:t>
-      </w:r>
-      <w:proofErr w:type="spellEnd"/>
-      <w:r>
-        <w:rPr>
-          <w:rFonts w:cstheme="majorHAnsi"/>
-          <w:lang w:val="es-ES"/>
-        </w:rPr>
-        <w:t xml:space="preserve"> D01: </w:t>
-      </w:r>
-      <w:proofErr w:type="spellStart"/>
-      <w:r>
-        <w:rPr>
-          <w:rFonts w:cstheme="majorHAnsi"/>
-          <w:lang w:val="es-ES"/>
-        </w:rPr>
-        <w:t>introduction</w:t>
-      </w:r>
-      <w:proofErr w:type="spellEnd"/>
+      <w:r>
+        <w:rPr>
+          <w:rFonts w:cstheme="majorHAnsi"/>
+          <w:lang w:val="en-US"/>
+        </w:rPr>
+        <w:t>Deliverable D01: introduction</w:t>
+      </w:r>
     </w:p>
     <w:p>
       <w:pPr>
@@ -925,11 +906,7 @@
         <w:pStyle w:val="Requirement-Header"/>
       </w:pPr>
       <w:r>
-        <w:t>Instantiate and customise the appropriate starter project so that you can work on this project.  Make sure that the name of your project folder, maven configuration (pom.xml), and database is “</w:t>
-      </w:r>
-      <w:proofErr w:type="spellStart"/>
-      <w:r>
-        <w:t>Acme-</w:t>
+        <w:t>Instantiate and customise the appropriate starter project so that you can work on this project.  Make sure that the name of your project folder, maven configuration (pom.xml), and database is “Acme-</w:t>
       </w:r>
       <w:r>
         <w:t>ANS</w:t>
@@ -946,7 +923,6 @@
       <w:r>
         <w:t>dd</w:t>
       </w:r>
-      <w:proofErr w:type="spellEnd"/>
       <w:r>
         <w:rPr>
           <w:rFonts w:ascii="Cambria Math" w:hAnsi="Cambria Math" w:cs="Cambria Math"/>
@@ -1009,6 +985,7 @@
           <w15:appearance w15:val="hidden"/>
           <w:text/>
         </w:sdtPr>
+        <w:sdtEndPr/>
         <w:sdtContent>
           <w:r>
             <w:t xml:space="preserve"> </w:t>
@@ -1051,6 +1028,7 @@
           <w15:appearance w15:val="hidden"/>
           <w:text/>
         </w:sdtPr>
+        <w:sdtEndPr/>
         <w:sdtContent>
           <w:r>
             <w:t xml:space="preserve"> </w:t>
@@ -1095,12 +1073,10 @@
         <w:t xml:space="preserve">their </w:t>
       </w:r>
       <w:bookmarkStart w:id="4" w:name="_Int_4q4WObMb"/>
-      <w:proofErr w:type="gramStart"/>
       <w:r>
         <w:t>current status</w:t>
       </w:r>
       <w:bookmarkEnd w:id="4"/>
-      <w:proofErr w:type="gramEnd"/>
       <w:r>
         <w:t xml:space="preserve">, </w:t>
       </w:r>
@@ -1135,6 +1111,7 @@
           <w15:appearance w15:val="hidden"/>
           <w:text/>
         </w:sdtPr>
+        <w:sdtEndPr/>
         <w:sdtContent>
           <w:r>
             <w:rPr>
@@ -1185,21 +1162,7 @@
         <w:rPr>
           <w:lang w:val="es-ES"/>
         </w:rPr>
-        <w:t xml:space="preserve">año que un proyecto terminado tenga pendiente una tarea de </w:t>
-      </w:r>
-      <w:proofErr w:type="spellStart"/>
-      <w:r>
-        <w:rPr>
-          <w:lang w:val="es-ES"/>
-        </w:rPr>
-        <w:t>testing</w:t>
-      </w:r>
-      <w:proofErr w:type="spellEnd"/>
-      <w:r>
-        <w:rPr>
-          <w:lang w:val="es-ES"/>
-        </w:rPr>
-        <w:t>:</w:t>
+        <w:t>año que un proyecto terminado tenga pendiente una tarea de testing:</w:t>
       </w:r>
     </w:p>
     <w:p>
@@ -1305,36 +1268,8 @@
           <w:iCs/>
           <w:lang w:val="es-ES"/>
         </w:rPr>
-        <w:t>Acme-ANS-C2\</w:t>
-      </w:r>
-      <w:proofErr w:type="spellStart"/>
-      <w:r>
-        <w:rPr>
-          <w:i/>
-          <w:iCs/>
-          <w:lang w:val="es-ES"/>
-        </w:rPr>
-        <w:t>reports</w:t>
-      </w:r>
-      <w:proofErr w:type="spellEnd"/>
-      <w:r>
-        <w:rPr>
-          <w:i/>
-          <w:iCs/>
-          <w:lang w:val="es-ES"/>
-        </w:rPr>
-        <w:t>\C2\</w:t>
-      </w:r>
-      <w:proofErr w:type="spellStart"/>
-      <w:r>
-        <w:rPr>
-          <w:i/>
-          <w:iCs/>
-          <w:lang w:val="es-ES"/>
-        </w:rPr>
-        <w:t>Group</w:t>
-      </w:r>
-      <w:proofErr w:type="spellEnd"/>
+        <w:t>Acme-ANS-C2\reports\C2\Group</w:t>
+      </w:r>
       <w:r>
         <w:rPr>
           <w:lang w:val="es-ES"/>
@@ -1351,21 +1286,7 @@
         <w:rPr>
           <w:lang w:val="es-ES"/>
         </w:rPr>
-        <w:t xml:space="preserve">] </w:t>
-      </w:r>
-      <w:proofErr w:type="spellStart"/>
-      <w:r>
-        <w:rPr>
-          <w:lang w:val="es-ES"/>
-        </w:rPr>
-        <w:t>Task</w:t>
-      </w:r>
-      <w:proofErr w:type="spellEnd"/>
-      <w:r>
-        <w:rPr>
-          <w:lang w:val="es-ES"/>
-        </w:rPr>
-        <w:t xml:space="preserve"> XX/T</w:t>
+        <w:t>] Task XX/T</w:t>
       </w:r>
       <w:r>
         <w:rPr>
@@ -1389,21 +1310,7 @@
         <w:rPr>
           <w:lang w:val="es-ES"/>
         </w:rPr>
-        <w:t xml:space="preserve">] </w:t>
-      </w:r>
-      <w:proofErr w:type="spellStart"/>
-      <w:r>
-        <w:rPr>
-          <w:lang w:val="es-ES"/>
-        </w:rPr>
-        <w:t>Task</w:t>
-      </w:r>
-      <w:proofErr w:type="spellEnd"/>
-      <w:r>
-        <w:rPr>
-          <w:lang w:val="es-ES"/>
-        </w:rPr>
-        <w:t xml:space="preserve"> XX/R</w:t>
+        <w:t>] Task XX/R</w:t>
       </w:r>
       <w:r>
         <w:rPr>
@@ -1421,21 +1328,19 @@
         <w:rPr>
           <w:lang w:val="es-ES"/>
         </w:rPr>
-        <w:t xml:space="preserve"> También han sido las tareas específicas del </w:t>
-      </w:r>
-      <w:proofErr w:type="spellStart"/>
-      <w:r>
-        <w:rPr>
-          <w:lang w:val="es-ES"/>
-        </w:rPr>
-        <w:t>Student</w:t>
-      </w:r>
-      <w:proofErr w:type="spellEnd"/>
-      <w:r>
-        <w:rPr>
-          <w:lang w:val="es-ES"/>
-        </w:rPr>
-        <w:t xml:space="preserve"> 1 y del Manager del proyecto.</w:t>
+        <w:t xml:space="preserve"> También han sido</w:t>
+      </w:r>
+      <w:r>
+        <w:rPr>
+          <w:lang w:val="es-ES"/>
+        </w:rPr>
+        <w:t xml:space="preserve"> incluidas</w:t>
+      </w:r>
+      <w:r>
+        <w:rPr>
+          <w:lang w:val="es-ES"/>
+        </w:rPr>
+        <w:t xml:space="preserve"> las tareas específicas del Student 1 y del Manager del proyecto.</w:t>
       </w:r>
     </w:p>
     <w:p>
@@ -1494,31 +1399,13 @@
         </w:rPr>
         <w:br/>
       </w:r>
-      <w:proofErr w:type="spellStart"/>
-      <w:r>
-        <w:rPr>
-          <w:rFonts w:cstheme="majorHAnsi"/>
-          <w:lang w:val="es-ES"/>
-        </w:rPr>
-        <w:t>Deliverable</w:t>
-      </w:r>
-      <w:proofErr w:type="spellEnd"/>
-      <w:r>
-        <w:rPr>
-          <w:rFonts w:cstheme="majorHAnsi"/>
-          <w:lang w:val="es-ES"/>
-        </w:rPr>
-        <w:t xml:space="preserve"> D02: data </w:t>
-      </w:r>
-      <w:proofErr w:type="spellStart"/>
-      <w:r>
-        <w:rPr>
-          <w:rFonts w:cstheme="majorHAnsi"/>
-          <w:lang w:val="es-ES"/>
-        </w:rPr>
-        <w:t>models</w:t>
-      </w:r>
-      <w:proofErr w:type="spellEnd"/>
+      <w:r>
+        <w:rPr>
+          <w:rFonts w:cstheme="majorHAnsi"/>
+          <w:lang w:val="es-ES"/>
+        </w:rPr>
+        <w:t>Deliverable D02: data models</w:t>
+      </w:r>
     </w:p>
     <w:p>
       <w:pPr>
@@ -1674,26 +1561,13 @@
       <w:bookmarkStart w:id="5" w:name="OLE_LINK1"/>
       <w:bookmarkStart w:id="6" w:name="OLE_LINK2"/>
       <w:r>
-        <w:t>(pattern " ^\</w:t>
-      </w:r>
-      <w:proofErr w:type="gramStart"/>
-      <w:r>
-        <w:t>+?\d{</w:t>
-      </w:r>
-      <w:proofErr w:type="gramEnd"/>
+        <w:t>(pattern " ^\+?\d{</w:t>
+      </w:r>
       <w:r>
         <w:t>6</w:t>
       </w:r>
       <w:r>
-        <w:t>,</w:t>
-      </w:r>
-      <w:proofErr w:type="gramStart"/>
-      <w:r>
-        <w:t>15}$</w:t>
-      </w:r>
-      <w:proofErr w:type="gramEnd"/>
-      <w:r>
-        <w:t>")</w:t>
+        <w:t>,15}$")</w:t>
       </w:r>
       <w:bookmarkEnd w:id="5"/>
       <w:bookmarkEnd w:id="6"/>
@@ -1725,6 +1599,7 @@
           <w15:appearance w15:val="hidden"/>
           <w:text/>
         </w:sdtPr>
+        <w:sdtEndPr/>
         <w:sdtContent>
           <w:r>
             <w:t xml:space="preserve"> </w:t>
@@ -1903,6 +1778,7 @@
           <w15:appearance w15:val="hidden"/>
           <w:text/>
         </w:sdtPr>
+        <w:sdtEndPr/>
         <w:sdtContent>
           <w:r>
             <w:t xml:space="preserve"> </w:t>
@@ -2121,6 +1997,7 @@
           <w15:appearance w15:val="hidden"/>
           <w:text/>
         </w:sdtPr>
+        <w:sdtEndPr/>
         <w:sdtContent>
           <w:r>
             <w:t xml:space="preserve"> </w:t>
@@ -2323,6 +2200,7 @@
           <w15:appearance w15:val="hidden"/>
           <w:text/>
         </w:sdtPr>
+        <w:sdtEndPr/>
         <w:sdtContent>
           <w:r>
             <w:rPr>
@@ -2435,7 +2313,6 @@
         </w:rPr>
         <w:t>Se ha implementado un mensaje de error customizado para </w:t>
       </w:r>
-      <w:proofErr w:type="spellStart"/>
       <w:r>
         <w:rPr>
           <w:i/>
@@ -2444,7 +2321,6 @@
         </w:rPr>
         <w:t>promotionCode</w:t>
       </w:r>
-      <w:proofErr w:type="spellEnd"/>
     </w:p>
     <w:p>
       <w:pPr>
@@ -2688,6 +2564,7 @@
           <w15:appearance w15:val="hidden"/>
           <w:text/>
         </w:sdtPr>
+        <w:sdtEndPr/>
         <w:sdtContent>
           <w:r>
             <w:t xml:space="preserve"> </w:t>
@@ -2822,6 +2699,7 @@
           <w15:appearance w15:val="hidden"/>
           <w:text/>
         </w:sdtPr>
+        <w:sdtEndPr/>
         <w:sdtContent>
           <w:r>
             <w:t xml:space="preserve"> </w:t>
@@ -2876,13 +2754,8 @@
         <w:t xml:space="preserve">, </w:t>
       </w:r>
       <w:r>
-        <w:t xml:space="preserve">their </w:t>
-      </w:r>
-      <w:proofErr w:type="gramStart"/>
-      <w:r>
-        <w:t>current status</w:t>
-      </w:r>
-      <w:proofErr w:type="gramEnd"/>
+        <w:t>their current status</w:t>
+      </w:r>
       <w:r>
         <w:t>, and your schedule</w:t>
       </w:r>
@@ -2894,9 +2767,15 @@
     <w:p>
       <w:pPr>
         <w:pStyle w:val="Comment-Grader"/>
+        <w:rPr>
+          <w:lang w:val="es-ES"/>
+        </w:rPr>
       </w:pPr>
       <w:sdt>
         <w:sdtPr>
+          <w:rPr>
+            <w:lang w:val="es-ES"/>
+          </w:rPr>
           <w:tag w:val="Verdict"/>
           <w:id w:val="1251388185"/>
           <w:placeholder>
@@ -2905,42 +2784,42 @@
           <w15:appearance w15:val="hidden"/>
           <w:text/>
         </w:sdtPr>
+        <w:sdtEndPr/>
         <w:sdtContent>
           <w:r>
+            <w:rPr>
+              <w:lang w:val="es-ES"/>
+            </w:rPr>
             <w:t xml:space="preserve">   </w:t>
           </w:r>
         </w:sdtContent>
       </w:sdt>
       <w:permEnd w:id="1506941238"/>
       <w:r>
+        <w:rPr>
+          <w:lang w:val="es-ES"/>
+        </w:rPr>
         <w:t xml:space="preserve">   </w:t>
       </w:r>
       <w:r>
-        <w:t xml:space="preserve">Ver </w:t>
-      </w:r>
-      <w:proofErr w:type="spellStart"/>
-      <w:r>
-        <w:t>comentarios</w:t>
-      </w:r>
-      <w:proofErr w:type="spellEnd"/>
-      <w:r>
+        <w:rPr>
+          <w:lang w:val="es-ES"/>
+        </w:rPr>
+        <w:t>Ver comentarios en D01</w:t>
+      </w:r>
+      <w:r>
+        <w:rPr>
+          <w:lang w:val="es-ES"/>
+        </w:rPr>
         <w:t xml:space="preserve"> </w:t>
       </w:r>
-      <w:proofErr w:type="spellStart"/>
-      <w:r>
-        <w:t>en</w:t>
-      </w:r>
-      <w:proofErr w:type="spellEnd"/>
-      <w:r>
-        <w:t xml:space="preserve"> D01</w:t>
-      </w:r>
-      <w:r>
-        <w:t xml:space="preserve"> </w:t>
-      </w:r>
     </w:p>
     <w:p>
       <w:pPr>
         <w:pStyle w:val="Comment-Grader"/>
+        <w:rPr>
+          <w:lang w:val="es-ES"/>
+        </w:rPr>
       </w:pPr>
     </w:p>
     <w:p>
@@ -2963,36 +2842,8 @@
           <w:iCs/>
           <w:lang w:val="es-ES"/>
         </w:rPr>
-        <w:t>Acme-ANS-C2\</w:t>
-      </w:r>
-      <w:proofErr w:type="spellStart"/>
-      <w:r>
-        <w:rPr>
-          <w:i/>
-          <w:iCs/>
-          <w:lang w:val="es-ES"/>
-        </w:rPr>
-        <w:t>reports</w:t>
-      </w:r>
-      <w:proofErr w:type="spellEnd"/>
-      <w:r>
-        <w:rPr>
-          <w:i/>
-          <w:iCs/>
-          <w:lang w:val="es-ES"/>
-        </w:rPr>
-        <w:t>\C2\</w:t>
-      </w:r>
-      <w:proofErr w:type="spellStart"/>
-      <w:r>
-        <w:rPr>
-          <w:i/>
-          <w:iCs/>
-          <w:lang w:val="es-ES"/>
-        </w:rPr>
-        <w:t>Group</w:t>
-      </w:r>
-      <w:proofErr w:type="spellEnd"/>
+        <w:t>Acme-ANS-C2\reports\C2\Group</w:t>
+      </w:r>
       <w:r>
         <w:rPr>
           <w:lang w:val="es-ES"/>
@@ -3009,21 +2860,7 @@
         <w:rPr>
           <w:lang w:val="es-ES"/>
         </w:rPr>
-        <w:t xml:space="preserve">] </w:t>
-      </w:r>
-      <w:proofErr w:type="spellStart"/>
-      <w:r>
-        <w:rPr>
-          <w:lang w:val="es-ES"/>
-        </w:rPr>
-        <w:t>Task</w:t>
-      </w:r>
-      <w:proofErr w:type="spellEnd"/>
-      <w:r>
-        <w:rPr>
-          <w:lang w:val="es-ES"/>
-        </w:rPr>
-        <w:t xml:space="preserve"> XX/T</w:t>
+        <w:t>] Task XX/T</w:t>
       </w:r>
       <w:r>
         <w:rPr>
@@ -3047,21 +2884,7 @@
         <w:rPr>
           <w:lang w:val="es-ES"/>
         </w:rPr>
-        <w:t xml:space="preserve">] </w:t>
-      </w:r>
-      <w:proofErr w:type="spellStart"/>
-      <w:r>
-        <w:rPr>
-          <w:lang w:val="es-ES"/>
-        </w:rPr>
-        <w:t>Task</w:t>
-      </w:r>
-      <w:proofErr w:type="spellEnd"/>
-      <w:r>
-        <w:rPr>
-          <w:lang w:val="es-ES"/>
-        </w:rPr>
-        <w:t xml:space="preserve"> XX/R</w:t>
+        <w:t>] Task XX/R</w:t>
       </w:r>
       <w:r>
         <w:rPr>
@@ -3079,53 +2902,33 @@
         <w:rPr>
           <w:lang w:val="es-ES"/>
         </w:rPr>
-        <w:t xml:space="preserve"> </w:t>
-      </w:r>
-      <w:r>
-        <w:rPr>
-          <w:lang w:val="es-ES"/>
-        </w:rPr>
-        <w:t xml:space="preserve">También han sido las tareas específicas del </w:t>
-      </w:r>
-      <w:proofErr w:type="spellStart"/>
-      <w:r>
-        <w:rPr>
-          <w:lang w:val="es-ES"/>
-        </w:rPr>
-        <w:t>Student</w:t>
-      </w:r>
-      <w:proofErr w:type="spellEnd"/>
-      <w:r>
-        <w:rPr>
-          <w:lang w:val="es-ES"/>
-        </w:rPr>
-        <w:t xml:space="preserve"> 1 y del Manager del proyecto.</w:t>
+        <w:t xml:space="preserve"> También han sido las</w:t>
+      </w:r>
+      <w:r>
+        <w:rPr>
+          <w:lang w:val="es-ES"/>
+        </w:rPr>
+        <w:t xml:space="preserve"> incluidas las</w:t>
+      </w:r>
+      <w:r>
+        <w:rPr>
+          <w:lang w:val="es-ES"/>
+        </w:rPr>
+        <w:t xml:space="preserve"> tareas específicas del Student 1 y del Manager del proyecto.</w:t>
       </w:r>
     </w:p>
     <w:p>
       <w:pPr>
         <w:pStyle w:val="Comment-Student"/>
         <w:rPr>
-          <w:lang w:val="es-ES"/>
-        </w:rPr>
-      </w:pPr>
-      <w:r>
-        <w:rPr>
-          <w:lang w:val="es-ES"/>
-        </w:rPr>
-        <w:t xml:space="preserve">Tiempo total: </w:t>
-      </w:r>
-      <w:r>
-        <w:rPr>
-          <w:lang w:val="es-ES"/>
-        </w:rPr>
-        <w:t>31</w:t>
-      </w:r>
-      <w:r>
-        <w:rPr>
-          <w:lang w:val="es-ES"/>
-        </w:rPr>
-        <w:t>min</w:t>
+          <w:lang w:val="en-US"/>
+        </w:rPr>
+      </w:pPr>
+      <w:r>
+        <w:rPr>
+          <w:lang w:val="en-US"/>
+        </w:rPr>
+        <w:t>Tiempo total: 31min</w:t>
       </w:r>
     </w:p>
     <w:p>
@@ -3277,6 +3080,7 @@
           <w15:appearance w15:val="hidden"/>
           <w:text/>
         </w:sdtPr>
+        <w:sdtEndPr/>
         <w:sdtContent>
           <w:r>
             <w:t xml:space="preserve">  </w:t>
@@ -3368,6 +3172,7 @@
           <w15:appearance w15:val="hidden"/>
           <w:text/>
         </w:sdtPr>
+        <w:sdtEndPr/>
         <w:sdtContent>
           <w:r>
             <w:t xml:space="preserve">  </w:t>
@@ -3459,6 +3264,7 @@
           <w15:appearance w15:val="hidden"/>
           <w:text/>
         </w:sdtPr>
+        <w:sdtEndPr/>
         <w:sdtContent>
           <w:r>
             <w:t xml:space="preserve">  </w:t>
@@ -3545,6 +3351,7 @@
           <w15:appearance w15:val="hidden"/>
           <w:text/>
         </w:sdtPr>
+        <w:sdtEndPr/>
         <w:sdtContent>
           <w:r>
             <w:rPr>
@@ -3734,15 +3541,7 @@
         <w:pStyle w:val="Requirement-Header"/>
       </w:pPr>
       <w:r>
-        <w:t xml:space="preserve">Provide a link to your planning dashboard in GitHub to review the tasks, their </w:t>
-      </w:r>
-      <w:proofErr w:type="gramStart"/>
-      <w:r>
-        <w:t>current status</w:t>
-      </w:r>
-      <w:proofErr w:type="gramEnd"/>
-      <w:r>
-        <w:t>, and your schedule.</w:t>
+        <w:t>Provide a link to your planning dashboard in GitHub to review the tasks, their current status, and your schedule.</w:t>
       </w:r>
     </w:p>
     <w:permStart w:id="1902000534" w:edGrp="everyone"/>
@@ -3766,6 +3565,7 @@
           <w15:appearance w15:val="hidden"/>
           <w:text/>
         </w:sdtPr>
+        <w:sdtEndPr/>
         <w:sdtContent>
           <w:r>
             <w:rPr>
@@ -3814,36 +3614,8 @@
           <w:iCs/>
           <w:lang w:val="es-ES"/>
         </w:rPr>
-        <w:t>Acme-ANS-C2\</w:t>
-      </w:r>
-      <w:proofErr w:type="spellStart"/>
-      <w:r>
-        <w:rPr>
-          <w:i/>
-          <w:iCs/>
-          <w:lang w:val="es-ES"/>
-        </w:rPr>
-        <w:t>reports</w:t>
-      </w:r>
-      <w:proofErr w:type="spellEnd"/>
-      <w:r>
-        <w:rPr>
-          <w:i/>
-          <w:iCs/>
-          <w:lang w:val="es-ES"/>
-        </w:rPr>
-        <w:t>\C2\</w:t>
-      </w:r>
-      <w:proofErr w:type="spellStart"/>
-      <w:r>
-        <w:rPr>
-          <w:i/>
-          <w:iCs/>
-          <w:lang w:val="es-ES"/>
-        </w:rPr>
-        <w:t>Group</w:t>
-      </w:r>
-      <w:proofErr w:type="spellEnd"/>
+        <w:t>Acme-ANS-C2\reports\C2\Group</w:t>
+      </w:r>
       <w:r>
         <w:rPr>
           <w:lang w:val="es-ES"/>
@@ -3860,21 +3632,7 @@
         <w:rPr>
           <w:lang w:val="es-ES"/>
         </w:rPr>
-        <w:t xml:space="preserve">] </w:t>
-      </w:r>
-      <w:proofErr w:type="spellStart"/>
-      <w:r>
-        <w:rPr>
-          <w:lang w:val="es-ES"/>
-        </w:rPr>
-        <w:t>Task</w:t>
-      </w:r>
-      <w:proofErr w:type="spellEnd"/>
-      <w:r>
-        <w:rPr>
-          <w:lang w:val="es-ES"/>
-        </w:rPr>
-        <w:t xml:space="preserve"> XX/T</w:t>
+        <w:t>] Task XX/T</w:t>
       </w:r>
       <w:r>
         <w:rPr>
@@ -3898,21 +3656,7 @@
         <w:rPr>
           <w:lang w:val="es-ES"/>
         </w:rPr>
-        <w:t xml:space="preserve">] </w:t>
-      </w:r>
-      <w:proofErr w:type="spellStart"/>
-      <w:r>
-        <w:rPr>
-          <w:lang w:val="es-ES"/>
-        </w:rPr>
-        <w:t>Task</w:t>
-      </w:r>
-      <w:proofErr w:type="spellEnd"/>
-      <w:r>
-        <w:rPr>
-          <w:lang w:val="es-ES"/>
-        </w:rPr>
-        <w:t xml:space="preserve"> XX/R</w:t>
+        <w:t>] Task XX/R</w:t>
       </w:r>
       <w:r>
         <w:rPr>
@@ -3930,27 +3674,19 @@
         <w:rPr>
           <w:lang w:val="es-ES"/>
         </w:rPr>
-        <w:t xml:space="preserve"> </w:t>
-      </w:r>
-      <w:r>
-        <w:rPr>
-          <w:lang w:val="es-ES"/>
-        </w:rPr>
-        <w:t xml:space="preserve">También han sido las tareas específicas del </w:t>
-      </w:r>
-      <w:proofErr w:type="spellStart"/>
-      <w:r>
-        <w:rPr>
-          <w:lang w:val="es-ES"/>
-        </w:rPr>
-        <w:t>Student</w:t>
-      </w:r>
-      <w:proofErr w:type="spellEnd"/>
-      <w:r>
-        <w:rPr>
-          <w:lang w:val="es-ES"/>
-        </w:rPr>
-        <w:t xml:space="preserve"> 1 y del Manager del proyecto.</w:t>
+        <w:t xml:space="preserve"> También han sido </w:t>
+      </w:r>
+      <w:r>
+        <w:rPr>
+          <w:lang w:val="es-ES"/>
+        </w:rPr>
+        <w:t xml:space="preserve">incluidas </w:t>
+      </w:r>
+      <w:r>
+        <w:rPr>
+          <w:lang w:val="es-ES"/>
+        </w:rPr>
+        <w:t>las tareas específicas del Student 1 y del Manager del proyecto.</w:t>
       </w:r>
     </w:p>
     <w:p>
@@ -4012,31 +3748,13 @@
         </w:rPr>
         <w:br/>
       </w:r>
-      <w:proofErr w:type="spellStart"/>
-      <w:r>
-        <w:rPr>
-          <w:rFonts w:cstheme="majorHAnsi"/>
-          <w:lang w:val="es-ES"/>
-        </w:rPr>
-        <w:t>Deliverable</w:t>
-      </w:r>
-      <w:proofErr w:type="spellEnd"/>
-      <w:r>
-        <w:rPr>
-          <w:rFonts w:cstheme="majorHAnsi"/>
-          <w:lang w:val="es-ES"/>
-        </w:rPr>
-        <w:t xml:space="preserve"> D04: formal </w:t>
-      </w:r>
-      <w:proofErr w:type="spellStart"/>
-      <w:r>
-        <w:rPr>
-          <w:rFonts w:cstheme="majorHAnsi"/>
-          <w:lang w:val="es-ES"/>
-        </w:rPr>
-        <w:t>testing</w:t>
-      </w:r>
-      <w:proofErr w:type="spellEnd"/>
+      <w:r>
+        <w:rPr>
+          <w:rFonts w:cstheme="majorHAnsi"/>
+          <w:lang w:val="es-ES"/>
+        </w:rPr>
+        <w:t>Deliverable D04: formal testing</w:t>
+      </w:r>
     </w:p>
     <w:p>
       <w:pPr>
@@ -4064,9 +3782,15 @@
     <w:p>
       <w:pPr>
         <w:pStyle w:val="Comment-Grader"/>
+        <w:rPr>
+          <w:lang w:val="es-ES"/>
+        </w:rPr>
       </w:pPr>
       <w:sdt>
         <w:sdtPr>
+          <w:rPr>
+            <w:lang w:val="es-ES"/>
+          </w:rPr>
           <w:tag w:val="Verdict"/>
           <w:id w:val="-1505128056"/>
           <w:placeholder>
@@ -4075,17 +3799,27 @@
           <w15:appearance w15:val="hidden"/>
           <w:text/>
         </w:sdtPr>
+        <w:sdtEndPr/>
         <w:sdtContent>
           <w:r>
+            <w:rPr>
+              <w:lang w:val="es-ES"/>
+            </w:rPr>
             <w:t xml:space="preserve">    </w:t>
           </w:r>
         </w:sdtContent>
       </w:sdt>
       <w:r>
+        <w:rPr>
+          <w:lang w:val="es-ES"/>
+        </w:rPr>
         <w:t xml:space="preserve"> </w:t>
       </w:r>
       <w:permEnd w:id="47063208"/>
       <w:r>
+        <w:rPr>
+          <w:lang w:val="es-ES"/>
+        </w:rPr>
         <w:t xml:space="preserve">   </w:t>
       </w:r>
     </w:p>
@@ -4112,21 +3846,7 @@
         <w:rPr>
           <w:lang w:val="es-ES"/>
         </w:rPr>
-        <w:t xml:space="preserve">finidos en </w:t>
-      </w:r>
-      <w:proofErr w:type="spellStart"/>
-      <w:r>
-        <w:rPr>
-          <w:lang w:val="es-ES"/>
-        </w:rPr>
-        <w:t>Airline</w:t>
-      </w:r>
-      <w:proofErr w:type="spellEnd"/>
-      <w:r>
-        <w:rPr>
-          <w:lang w:val="es-ES"/>
-        </w:rPr>
-        <w:t>:</w:t>
+        <w:t>finidos en Airline:</w:t>
       </w:r>
     </w:p>
     <w:p>
@@ -4252,21 +3972,7 @@
         <w:rPr>
           <w:lang w:val="es-ES"/>
         </w:rPr>
-        <w:t xml:space="preserve">Véanse los índices definidos para </w:t>
-      </w:r>
-      <w:proofErr w:type="spellStart"/>
-      <w:r>
-        <w:rPr>
-          <w:lang w:val="es-ES"/>
-        </w:rPr>
-        <w:t>Aircraft</w:t>
-      </w:r>
-      <w:proofErr w:type="spellEnd"/>
-      <w:r>
-        <w:rPr>
-          <w:lang w:val="es-ES"/>
-        </w:rPr>
-        <w:t>:</w:t>
+        <w:t>Véanse los índices definidos para Aircraft:</w:t>
       </w:r>
     </w:p>
     <w:p>
@@ -4427,91 +4133,7 @@
         <w:rPr>
           <w:lang w:val="es-ES"/>
         </w:rPr>
-        <w:t xml:space="preserve">: se han añadido los </w:t>
-      </w:r>
-      <w:proofErr w:type="spellStart"/>
-      <w:r>
-        <w:rPr>
-          <w:lang w:val="es-ES"/>
-        </w:rPr>
-        <w:t>indices</w:t>
-      </w:r>
-      <w:proofErr w:type="spellEnd"/>
-      <w:r>
-        <w:rPr>
-          <w:lang w:val="es-ES"/>
-        </w:rPr>
-        <w:t xml:space="preserve"> que faltaban por añadir de otras </w:t>
-      </w:r>
-      <w:proofErr w:type="spellStart"/>
-      <w:r>
-        <w:rPr>
-          <w:lang w:val="es-ES"/>
-        </w:rPr>
-        <w:t>features</w:t>
-      </w:r>
-      <w:proofErr w:type="spellEnd"/>
-      <w:r>
-        <w:rPr>
-          <w:lang w:val="es-ES"/>
-        </w:rPr>
-        <w:t xml:space="preserve"> que utilizan </w:t>
-      </w:r>
-      <w:proofErr w:type="spellStart"/>
-      <w:r>
-        <w:rPr>
-          <w:lang w:val="es-ES"/>
-        </w:rPr>
-        <w:t>Aircraft</w:t>
-      </w:r>
-      <w:proofErr w:type="spellEnd"/>
-      <w:r>
-        <w:rPr>
-          <w:lang w:val="es-ES"/>
-        </w:rPr>
-        <w:t xml:space="preserve"> aparte de las </w:t>
-      </w:r>
-      <w:proofErr w:type="spellStart"/>
-      <w:r>
-        <w:rPr>
-          <w:lang w:val="es-ES"/>
-        </w:rPr>
-        <w:t>mias</w:t>
-      </w:r>
-      <w:proofErr w:type="spellEnd"/>
-      <w:r>
-        <w:rPr>
-          <w:lang w:val="es-ES"/>
-        </w:rPr>
-        <w:t xml:space="preserve"> mediante la </w:t>
-      </w:r>
-      <w:proofErr w:type="spellStart"/>
-      <w:r>
-        <w:rPr>
-          <w:lang w:val="es-ES"/>
-        </w:rPr>
-        <w:t>busqueda</w:t>
-      </w:r>
-      <w:proofErr w:type="spellEnd"/>
-      <w:r>
-        <w:rPr>
-          <w:lang w:val="es-ES"/>
-        </w:rPr>
-        <w:t xml:space="preserve"> FROM </w:t>
-      </w:r>
-      <w:proofErr w:type="spellStart"/>
-      <w:r>
-        <w:rPr>
-          <w:lang w:val="es-ES"/>
-        </w:rPr>
-        <w:t>Aircraft</w:t>
-      </w:r>
-      <w:proofErr w:type="spellEnd"/>
-      <w:r>
-        <w:rPr>
-          <w:lang w:val="es-ES"/>
-        </w:rPr>
-        <w:t xml:space="preserve"> del IDE</w:t>
+        <w:t>: se han añadido los indices que faltaban por añadir de otras features que utilizan Aircraft aparte de las mias mediante la busqueda FROM Aircraft del IDE</w:t>
       </w:r>
     </w:p>
     <w:p>
@@ -4537,49 +4159,7 @@
         <w:rPr>
           <w:lang w:val="es-ES"/>
         </w:rPr>
-        <w:t xml:space="preserve">: se han añadido los </w:t>
-      </w:r>
-      <w:proofErr w:type="spellStart"/>
-      <w:r>
-        <w:rPr>
-          <w:lang w:val="es-ES"/>
-        </w:rPr>
-        <w:t>indices</w:t>
-      </w:r>
-      <w:proofErr w:type="spellEnd"/>
-      <w:r>
-        <w:rPr>
-          <w:lang w:val="es-ES"/>
-        </w:rPr>
-        <w:t xml:space="preserve"> que faltaban por añadir mediante la </w:t>
-      </w:r>
-      <w:proofErr w:type="spellStart"/>
-      <w:r>
-        <w:rPr>
-          <w:lang w:val="es-ES"/>
-        </w:rPr>
-        <w:t>busqueda</w:t>
-      </w:r>
-      <w:proofErr w:type="spellEnd"/>
-      <w:r>
-        <w:rPr>
-          <w:lang w:val="es-ES"/>
-        </w:rPr>
-        <w:t xml:space="preserve"> FROM </w:t>
-      </w:r>
-      <w:proofErr w:type="spellStart"/>
-      <w:r>
-        <w:rPr>
-          <w:lang w:val="es-ES"/>
-        </w:rPr>
-        <w:t>Airline</w:t>
-      </w:r>
-      <w:proofErr w:type="spellEnd"/>
-      <w:r>
-        <w:rPr>
-          <w:lang w:val="es-ES"/>
-        </w:rPr>
-        <w:t xml:space="preserve"> del IDE</w:t>
+        <w:t>: se han añadido los indices que faltaban por añadir mediante la busqueda FROM Airline del IDE</w:t>
       </w:r>
     </w:p>
     <w:p>
@@ -4594,16 +4174,8 @@
         <w:rPr>
           <w:lang w:val="en-US"/>
         </w:rPr>
-        <w:t xml:space="preserve">Tiempo total: 34 </w:t>
-      </w:r>
-      <w:proofErr w:type="spellStart"/>
-      <w:r>
-        <w:rPr>
-          <w:lang w:val="en-US"/>
-        </w:rPr>
-        <w:t>minutos</w:t>
-      </w:r>
-      <w:proofErr w:type="spellEnd"/>
+        <w:t>Tiempo total: 34 minutos</w:t>
+      </w:r>
     </w:p>
     <w:p>
       <w:pPr>
@@ -4689,6 +4261,7 @@
           <w15:appearance w15:val="hidden"/>
           <w:text/>
         </w:sdtPr>
+        <w:sdtEndPr/>
         <w:sdtContent>
           <w:r>
             <w:t xml:space="preserve">  </w:t>
@@ -4735,15 +4308,7 @@
         <w:pStyle w:val="Requirement-Header"/>
       </w:pPr>
       <w:r>
-        <w:t xml:space="preserve">Provide a link to your planning dashboard in GitHub to review the tasks, their </w:t>
-      </w:r>
-      <w:proofErr w:type="gramStart"/>
-      <w:r>
-        <w:t>current status</w:t>
-      </w:r>
-      <w:proofErr w:type="gramEnd"/>
-      <w:r>
-        <w:t>, and your schedule.</w:t>
+        <w:t>Provide a link to your planning dashboard in GitHub to review the tasks, their current status, and your schedule.</w:t>
       </w:r>
       <w:r>
         <w:t xml:space="preserve">  </w:t>
@@ -4770,6 +4335,7 @@
           <w15:appearance w15:val="hidden"/>
           <w:text/>
         </w:sdtPr>
+        <w:sdtEndPr/>
         <w:sdtContent>
           <w:r>
             <w:rPr>
@@ -4818,36 +4384,8 @@
           <w:iCs/>
           <w:lang w:val="es-ES"/>
         </w:rPr>
-        <w:t>Acme-ANS-C2\</w:t>
-      </w:r>
-      <w:proofErr w:type="spellStart"/>
-      <w:r>
-        <w:rPr>
-          <w:i/>
-          <w:iCs/>
-          <w:lang w:val="es-ES"/>
-        </w:rPr>
-        <w:t>reports</w:t>
-      </w:r>
-      <w:proofErr w:type="spellEnd"/>
-      <w:r>
-        <w:rPr>
-          <w:i/>
-          <w:iCs/>
-          <w:lang w:val="es-ES"/>
-        </w:rPr>
-        <w:t>\C2\</w:t>
-      </w:r>
-      <w:proofErr w:type="spellStart"/>
-      <w:r>
-        <w:rPr>
-          <w:i/>
-          <w:iCs/>
-          <w:lang w:val="es-ES"/>
-        </w:rPr>
-        <w:t>Group</w:t>
-      </w:r>
-      <w:proofErr w:type="spellEnd"/>
+        <w:t>Acme-ANS-C2\reports\C2\Group</w:t>
+      </w:r>
       <w:r>
         <w:rPr>
           <w:lang w:val="es-ES"/>
@@ -4864,21 +4402,7 @@
         <w:rPr>
           <w:lang w:val="es-ES"/>
         </w:rPr>
-        <w:t xml:space="preserve">] </w:t>
-      </w:r>
-      <w:proofErr w:type="spellStart"/>
-      <w:r>
-        <w:rPr>
-          <w:lang w:val="es-ES"/>
-        </w:rPr>
-        <w:t>Task</w:t>
-      </w:r>
-      <w:proofErr w:type="spellEnd"/>
-      <w:r>
-        <w:rPr>
-          <w:lang w:val="es-ES"/>
-        </w:rPr>
-        <w:t xml:space="preserve"> XX/T</w:t>
+        <w:t>] Task XX/T</w:t>
       </w:r>
       <w:r>
         <w:rPr>
@@ -4902,21 +4426,7 @@
         <w:rPr>
           <w:lang w:val="es-ES"/>
         </w:rPr>
-        <w:t xml:space="preserve">] </w:t>
-      </w:r>
-      <w:proofErr w:type="spellStart"/>
-      <w:r>
-        <w:rPr>
-          <w:lang w:val="es-ES"/>
-        </w:rPr>
-        <w:t>Task</w:t>
-      </w:r>
-      <w:proofErr w:type="spellEnd"/>
-      <w:r>
-        <w:rPr>
-          <w:lang w:val="es-ES"/>
-        </w:rPr>
-        <w:t xml:space="preserve"> XX/R</w:t>
+        <w:t>] Task XX/R</w:t>
       </w:r>
       <w:r>
         <w:rPr>
@@ -4934,27 +4444,19 @@
         <w:rPr>
           <w:lang w:val="es-ES"/>
         </w:rPr>
-        <w:t xml:space="preserve"> </w:t>
-      </w:r>
-      <w:r>
-        <w:rPr>
-          <w:lang w:val="es-ES"/>
-        </w:rPr>
-        <w:t xml:space="preserve">También han sido las tareas específicas del </w:t>
-      </w:r>
-      <w:proofErr w:type="spellStart"/>
-      <w:r>
-        <w:rPr>
-          <w:lang w:val="es-ES"/>
-        </w:rPr>
-        <w:t>Student</w:t>
-      </w:r>
-      <w:proofErr w:type="spellEnd"/>
-      <w:r>
-        <w:rPr>
-          <w:lang w:val="es-ES"/>
-        </w:rPr>
-        <w:t xml:space="preserve"> 1 y del Manager del proyecto.</w:t>
+        <w:t xml:space="preserve"> También han sido </w:t>
+      </w:r>
+      <w:r>
+        <w:rPr>
+          <w:lang w:val="es-ES"/>
+        </w:rPr>
+        <w:t xml:space="preserve">incluidas </w:t>
+      </w:r>
+      <w:r>
+        <w:rPr>
+          <w:lang w:val="es-ES"/>
+        </w:rPr>
+        <w:t>las tareas específicas del Student 1 y del Manager del proyecto.</w:t>
       </w:r>
     </w:p>
     <w:p>
@@ -5012,6 +4514,7 @@
           <w15:appearance w15:val="hidden"/>
           <w:text/>
         </w:sdtPr>
+        <w:sdtEndPr/>
         <w:sdtContent>
           <w:r>
             <w:rPr>
@@ -5110,35 +4613,7 @@
         <w:rPr>
           <w:lang w:val="es-ES"/>
         </w:rPr>
-        <w:t xml:space="preserve">He realizado el </w:t>
-      </w:r>
-      <w:proofErr w:type="spellStart"/>
-      <w:r>
-        <w:rPr>
-          <w:lang w:val="es-ES"/>
-        </w:rPr>
-        <w:t>testing</w:t>
-      </w:r>
-      <w:proofErr w:type="spellEnd"/>
-      <w:r>
-        <w:rPr>
-          <w:lang w:val="es-ES"/>
-        </w:rPr>
-        <w:t xml:space="preserve"> </w:t>
-      </w:r>
-      <w:proofErr w:type="spellStart"/>
-      <w:r>
-        <w:rPr>
-          <w:lang w:val="es-ES"/>
-        </w:rPr>
-        <w:t>report</w:t>
-      </w:r>
-      <w:proofErr w:type="spellEnd"/>
-      <w:r>
-        <w:rPr>
-          <w:lang w:val="es-ES"/>
-        </w:rPr>
-        <w:t xml:space="preserve"> explicando las gráficas que se adjuntan y con los resultados de la suite de pruebas.</w:t>
+        <w:t>He realizado el testing report explicando las gráficas que se adjuntan y con los resultados de la suite de pruebas.</w:t>
       </w:r>
     </w:p>
     <w:p>
@@ -5439,35 +4914,7 @@
         <w:rPr>
           <w:lang w:val="es-ES"/>
         </w:rPr>
-        <w:t xml:space="preserve">: libro de </w:t>
-      </w:r>
-      <w:proofErr w:type="spellStart"/>
-      <w:r>
-        <w:rPr>
-          <w:lang w:val="es-ES"/>
-        </w:rPr>
-        <w:t>excel</w:t>
-      </w:r>
-      <w:proofErr w:type="spellEnd"/>
-      <w:r>
-        <w:rPr>
-          <w:lang w:val="es-ES"/>
-        </w:rPr>
-        <w:t xml:space="preserve"> con los valores del .</w:t>
-      </w:r>
-      <w:proofErr w:type="spellStart"/>
-      <w:r>
-        <w:rPr>
-          <w:lang w:val="es-ES"/>
-        </w:rPr>
-        <w:t>csv</w:t>
-      </w:r>
-      <w:proofErr w:type="spellEnd"/>
-      <w:r>
-        <w:rPr>
-          <w:lang w:val="es-ES"/>
-        </w:rPr>
-        <w:t xml:space="preserve"> limpios</w:t>
+        <w:t>: libro de excel con los valores del .csv limpios</w:t>
       </w:r>
     </w:p>
     <w:p>
@@ -5493,35 +4940,7 @@
         <w:rPr>
           <w:lang w:val="es-ES"/>
         </w:rPr>
-        <w:t xml:space="preserve">: libro de </w:t>
-      </w:r>
-      <w:proofErr w:type="spellStart"/>
-      <w:r>
-        <w:rPr>
-          <w:lang w:val="es-ES"/>
-        </w:rPr>
-        <w:t>excel</w:t>
-      </w:r>
-      <w:proofErr w:type="spellEnd"/>
-      <w:r>
-        <w:rPr>
-          <w:lang w:val="es-ES"/>
-        </w:rPr>
-        <w:t xml:space="preserve"> con los valores del .</w:t>
-      </w:r>
-      <w:proofErr w:type="spellStart"/>
-      <w:r>
-        <w:rPr>
-          <w:lang w:val="es-ES"/>
-        </w:rPr>
-        <w:t>csv</w:t>
-      </w:r>
-      <w:proofErr w:type="spellEnd"/>
-      <w:r>
-        <w:rPr>
-          <w:lang w:val="es-ES"/>
-        </w:rPr>
-        <w:t xml:space="preserve"> limpios con los índices implementados</w:t>
+        <w:t>: libro de excel con los valores del .csv limpios con los índices implementados</w:t>
       </w:r>
     </w:p>
     <w:p>
@@ -5547,35 +4966,7 @@
         <w:rPr>
           <w:lang w:val="es-ES"/>
         </w:rPr>
-        <w:t xml:space="preserve">: libro de </w:t>
-      </w:r>
-      <w:proofErr w:type="spellStart"/>
-      <w:r>
-        <w:rPr>
-          <w:lang w:val="es-ES"/>
-        </w:rPr>
-        <w:t>excel</w:t>
-      </w:r>
-      <w:proofErr w:type="spellEnd"/>
-      <w:r>
-        <w:rPr>
-          <w:lang w:val="es-ES"/>
-        </w:rPr>
-        <w:t xml:space="preserve"> con los valores del .</w:t>
-      </w:r>
-      <w:proofErr w:type="spellStart"/>
-      <w:r>
-        <w:rPr>
-          <w:lang w:val="es-ES"/>
-        </w:rPr>
-        <w:t>csv</w:t>
-      </w:r>
-      <w:proofErr w:type="spellEnd"/>
-      <w:r>
-        <w:rPr>
-          <w:lang w:val="es-ES"/>
-        </w:rPr>
-        <w:t xml:space="preserve"> limpios en otro ordenador</w:t>
+        <w:t>: libro de excel con los valores del .csv limpios en otro ordenador</w:t>
       </w:r>
     </w:p>
     <w:p>
@@ -5601,35 +4992,7 @@
         <w:rPr>
           <w:lang w:val="es-ES"/>
         </w:rPr>
-        <w:t xml:space="preserve">: libro de </w:t>
-      </w:r>
-      <w:proofErr w:type="spellStart"/>
-      <w:r>
-        <w:rPr>
-          <w:lang w:val="es-ES"/>
-        </w:rPr>
-        <w:t>excel</w:t>
-      </w:r>
-      <w:proofErr w:type="spellEnd"/>
-      <w:r>
-        <w:rPr>
-          <w:lang w:val="es-ES"/>
-        </w:rPr>
-        <w:t xml:space="preserve"> con los valores del .</w:t>
-      </w:r>
-      <w:proofErr w:type="spellStart"/>
-      <w:r>
-        <w:rPr>
-          <w:lang w:val="es-ES"/>
-        </w:rPr>
-        <w:t>csv</w:t>
-      </w:r>
-      <w:proofErr w:type="spellEnd"/>
-      <w:r>
-        <w:rPr>
-          <w:lang w:val="es-ES"/>
-        </w:rPr>
-        <w:t xml:space="preserve"> limpios con los índices implementados en otro ordenador</w:t>
+        <w:t>: libro de excel con los valores del .csv limpios con los índices implementados en otro ordenador</w:t>
       </w:r>
     </w:p>
     <w:p>
@@ -5657,19 +5020,11 @@
         </w:rPr>
         <w:t xml:space="preserve">: </w:t>
       </w:r>
-      <w:proofErr w:type="spellStart"/>
       <w:r>
         <w:rPr>
           <w:lang w:val="en-US"/>
         </w:rPr>
-        <w:t>fichero</w:t>
-      </w:r>
-      <w:proofErr w:type="spellEnd"/>
-      <w:r>
-        <w:rPr>
-          <w:lang w:val="en-US"/>
-        </w:rPr>
-        <w:t xml:space="preserve"> pdf del testing report</w:t>
+        <w:t>fichero pdf del testing report</w:t>
       </w:r>
     </w:p>
     <w:p>
@@ -5856,6 +5211,7 @@
           <w15:appearance w15:val="hidden"/>
           <w:text/>
         </w:sdtPr>
+        <w:sdtEndPr/>
         <w:sdtContent>
           <w:r>
             <w:t xml:space="preserve">    </w:t>
@@ -5929,6 +5285,7 @@
           <w15:appearance w15:val="hidden"/>
           <w:text/>
         </w:sdtPr>
+        <w:sdtEndPr/>
         <w:sdtContent>
           <w:r>
             <w:t xml:space="preserve">    </w:t>
@@ -5963,6 +5320,7 @@
           <w15:appearance w15:val="hidden"/>
           <w:text/>
         </w:sdtPr>
+        <w:sdtEndPr/>
         <w:sdtContent>
           <w:r>
             <w:t xml:space="preserve">    </w:t>
@@ -6012,6 +5370,7 @@
           <w15:appearance w15:val="hidden"/>
           <w:text/>
         </w:sdtPr>
+        <w:sdtEndPr/>
         <w:sdtContent>
           <w:r>
             <w:t xml:space="preserve">    </w:t>
@@ -6126,6 +5485,7 @@
           <w15:appearance w15:val="hidden"/>
           <w:text/>
         </w:sdtPr>
+        <w:sdtEndPr/>
         <w:sdtContent>
           <w:r>
             <w:t xml:space="preserve">    </w:t>
@@ -6262,6 +5622,7 @@
           <w15:appearance w15:val="hidden"/>
           <w:text/>
         </w:sdtPr>
+        <w:sdtEndPr/>
         <w:sdtContent>
           <w:r>
             <w:t xml:space="preserve">    </w:t>
@@ -6391,6 +5752,7 @@
           <w15:appearance w15:val="hidden"/>
           <w:text/>
         </w:sdtPr>
+        <w:sdtEndPr/>
         <w:sdtContent>
           <w:r>
             <w:t xml:space="preserve">    </w:t>
@@ -6545,6 +5907,7 @@
           <w15:appearance w15:val="hidden"/>
           <w:text/>
         </w:sdtPr>
+        <w:sdtEndPr/>
         <w:sdtContent>
           <w:r>
             <w:t xml:space="preserve">    </w:t>
@@ -6644,6 +6007,7 @@
           <w15:appearance w15:val="hidden"/>
           <w:text/>
         </w:sdtPr>
+        <w:sdtEndPr/>
         <w:sdtContent>
           <w:r>
             <w:t xml:space="preserve">    </w:t>
@@ -6720,6 +6084,7 @@
           <w15:appearance w15:val="hidden"/>
           <w:text/>
         </w:sdtPr>
+        <w:sdtEndPr/>
         <w:sdtContent>
           <w:r>
             <w:t xml:space="preserve">    </w:t>
@@ -6799,6 +6164,7 @@
           <w15:appearance w15:val="hidden"/>
           <w:text/>
         </w:sdtPr>
+        <w:sdtEndPr/>
         <w:sdtContent>
           <w:r>
             <w:t xml:space="preserve">    </w:t>
@@ -6870,6 +6236,7 @@
           <w15:appearance w15:val="hidden"/>
           <w:text/>
         </w:sdtPr>
+        <w:sdtEndPr/>
         <w:sdtContent>
           <w:r>
             <w:t xml:space="preserve">    </w:t>
@@ -6954,6 +6321,7 @@
           <w15:appearance w15:val="hidden"/>
           <w:text/>
         </w:sdtPr>
+        <w:sdtEndPr/>
         <w:sdtContent>
           <w:r>
             <w:t xml:space="preserve">    </w:t>
@@ -7048,6 +6416,7 @@
           <w15:appearance w15:val="hidden"/>
           <w:text/>
         </w:sdtPr>
+        <w:sdtEndPr/>
         <w:sdtContent>
           <w:r>
             <w:t xml:space="preserve">    </w:t>
@@ -7204,6 +6573,7 @@
           <w15:appearance w15:val="hidden"/>
           <w:text/>
         </w:sdtPr>
+        <w:sdtEndPr/>
         <w:sdtContent>
           <w:r>
             <w:t xml:space="preserve">    </w:t>
@@ -7252,6 +6622,7 @@
           <w15:appearance w15:val="hidden"/>
           <w:text/>
         </w:sdtPr>
+        <w:sdtEndPr/>
         <w:sdtContent>
           <w:r>
             <w:t xml:space="preserve">    </w:t>
@@ -7441,6 +6812,7 @@
           <w15:appearance w15:val="hidden"/>
           <w:text/>
         </w:sdtPr>
+        <w:sdtEndPr/>
         <w:sdtContent>
           <w:r>
             <w:t xml:space="preserve">    </w:t>
@@ -7475,6 +6847,7 @@
           <w15:appearance w15:val="hidden"/>
           <w:text/>
         </w:sdtPr>
+        <w:sdtEndPr/>
         <w:sdtContent>
           <w:r>
             <w:t xml:space="preserve">    </w:t>
@@ -7711,6 +7084,7 @@
           <w15:appearance w15:val="hidden"/>
           <w:text/>
         </w:sdtPr>
+        <w:sdtEndPr/>
         <w:sdtContent>
           <w:r>
             <w:t xml:space="preserve">    </w:t>
@@ -7800,6 +7174,7 @@
           <w15:appearance w15:val="hidden"/>
           <w:text/>
         </w:sdtPr>
+        <w:sdtEndPr/>
         <w:sdtContent>
           <w:r>
             <w:t xml:space="preserve">    </w:t>
@@ -7876,6 +7251,7 @@
           <w15:appearance w15:val="hidden"/>
           <w:text/>
         </w:sdtPr>
+        <w:sdtEndPr/>
         <w:sdtContent>
           <w:r>
             <w:t xml:space="preserve">    </w:t>
@@ -7910,6 +7286,7 @@
           <w15:appearance w15:val="hidden"/>
           <w:text/>
         </w:sdtPr>
+        <w:sdtEndPr/>
         <w:sdtContent>
           <w:r>
             <w:t xml:space="preserve">    </w:t>
@@ -8113,6 +7490,7 @@
           <w15:appearance w15:val="hidden"/>
           <w:text/>
         </w:sdtPr>
+        <w:sdtEndPr/>
         <w:sdtContent>
           <w:r>
             <w:t xml:space="preserve">    </w:t>
@@ -8191,6 +7569,7 @@
           <w15:appearance w15:val="hidden"/>
           <w:text/>
         </w:sdtPr>
+        <w:sdtEndPr/>
         <w:sdtContent>
           <w:r>
             <w:t xml:space="preserve">    </w:t>
@@ -8285,158 +7664,241 @@
         <w:t>,</w:t>
       </w:r>
       <w:r>
+        <w:t xml:space="preserve"> “viagra”</w:t>
+      </w:r>
+      <w:r>
+        <w:t>,</w:t>
+      </w:r>
+      <w:r>
+        <w:t xml:space="preserve"> “cialis”</w:t>
+      </w:r>
+      <w:r>
+        <w:t>,</w:t>
+      </w:r>
+      <w:r>
+        <w:t xml:space="preserve"> “one million”</w:t>
+      </w:r>
+      <w:r>
+        <w:t>,</w:t>
+      </w:r>
+      <w:r>
+        <w:t xml:space="preserve"> “you’ve won”</w:t>
+      </w:r>
+      <w:r>
+        <w:t>,</w:t>
+      </w:r>
+      <w:r>
+        <w:t xml:space="preserve"> “nigeria”</w:t>
+      </w:r>
+      <w:r>
+        <w:t>,</w:t>
+      </w:r>
+      <w:r>
+        <w:t xml:space="preserve"> and their corresponding translations in </w:t>
+      </w:r>
+      <w:r>
+        <w:t xml:space="preserve">the </w:t>
+      </w:r>
+      <w:r>
+        <w:t>supported languages</w:t>
+      </w:r>
+      <w:r>
+        <w:t xml:space="preserve">.  </w:t>
+      </w:r>
+      <w:r>
+        <w:t xml:space="preserve">The default threshold for identifying spam is </w:t>
+      </w:r>
+      <w:r>
+        <w:t xml:space="preserve">preset to </w:t>
+      </w:r>
+      <w:r>
+        <w:t>10%</w:t>
+      </w:r>
+      <w:r>
+        <w:t xml:space="preserve">.  </w:t>
+      </w:r>
+      <w:r>
+        <w:t>Administrators may modify both the spam terms and the threshold</w:t>
+      </w:r>
+      <w:r>
+        <w:t xml:space="preserve">.  </w:t>
+      </w:r>
+      <w:r>
+        <w:t xml:space="preserve">The system must preprocess text to account for </w:t>
+      </w:r>
+      <w:r>
+        <w:t>“</w:t>
+      </w:r>
+      <w:r>
+        <w:t>emphatic spacing</w:t>
+      </w:r>
+      <w:r>
+        <w:t>”</w:t>
+      </w:r>
+      <w:r>
+        <w:t xml:space="preserve"> by removing any punctuation between consecutive letters</w:t>
+      </w:r>
+      <w:r>
+        <w:t xml:space="preserve"> (e.g., "S.E.X", "H:A:R:D C:O:R:E", or "V*I:AG!$R-A")</w:t>
+      </w:r>
+      <w:r>
+        <w:t xml:space="preserve">. </w:t>
+      </w:r>
+      <w:r>
+        <w:t xml:space="preserve"> </w:t>
+      </w:r>
+      <w:r>
+        <w:t>A term is considered spam regardless of letter case or the placement of punctuation</w:t>
+      </w:r>
+      <w:r>
+        <w:t xml:space="preserve"> </w:t>
+      </w:r>
+      <w:r>
+        <w:t>symbols</w:t>
+      </w:r>
+      <w:r>
+        <w:t xml:space="preserve"> </w:t>
+      </w:r>
+      <w:r>
+        <w:t xml:space="preserve">in </w:t>
+      </w:r>
+      <w:r>
+        <w:t>between letters. For instance, “one</w:t>
+      </w:r>
+      <w:r>
+        <w:rPr>
+          <w:rFonts w:ascii="Segoe UI Symbol" w:hAnsi="Segoe UI Symbol" w:cs="Segoe UI Symbol"/>
+        </w:rPr>
+        <w:t>␣</w:t>
+      </w:r>
+      <w:r>
+        <w:t>million” would match “ONE</w:t>
+      </w:r>
+      <w:r>
+        <w:rPr>
+          <w:rFonts w:ascii="Segoe UI Symbol" w:hAnsi="Segoe UI Symbol" w:cs="Segoe UI Symbol"/>
+        </w:rPr>
+        <w:t>␣</w:t>
+      </w:r>
+      <w:r>
+        <w:t>MILLION”</w:t>
+      </w:r>
+      <w:r>
+        <w:t>,</w:t>
+      </w:r>
+      <w:r>
         <w:t xml:space="preserve"> “</w:t>
       </w:r>
-      <w:proofErr w:type="spellStart"/>
-      <w:r>
-        <w:t>viagra</w:t>
-      </w:r>
-      <w:proofErr w:type="spellEnd"/>
-      <w:r>
-        <w:t>”</w:t>
+      <w:r>
+        <w:t>*</w:t>
+      </w:r>
+      <w:r>
+        <w:t>O</w:t>
+      </w:r>
+      <w:r>
+        <w:t>*</w:t>
+      </w:r>
+      <w:r>
+        <w:t>n</w:t>
+      </w:r>
+      <w:r>
+        <w:t>*</w:t>
+      </w:r>
+      <w:r>
+        <w:t>E</w:t>
+      </w:r>
+      <w:r>
+        <w:rPr>
+          <w:rFonts w:ascii="Segoe UI Symbol" w:hAnsi="Segoe UI Symbol" w:cs="Segoe UI Symbol"/>
+        </w:rPr>
+        <w:t xml:space="preserve">* </w:t>
+      </w:r>
+      <w:r>
+        <w:t>M</w:t>
+      </w:r>
+      <w:r>
+        <w:t>:</w:t>
+      </w:r>
+      <w:r>
+        <w:t>i</w:t>
+      </w:r>
+      <w:r>
+        <w:t>:</w:t>
+      </w:r>
+      <w:r>
+        <w:t>L</w:t>
+      </w:r>
+      <w:r>
+        <w:t>:</w:t>
+      </w:r>
+      <w:r>
+        <w:t>L</w:t>
+      </w:r>
+      <w:r>
+        <w:t>:</w:t>
+      </w:r>
+      <w:r>
+        <w:t>i</w:t>
+      </w:r>
+      <w:r>
+        <w:t>:</w:t>
+      </w:r>
+      <w:r>
+        <w:t>O</w:t>
+      </w:r>
+      <w:r>
+        <w:t>:</w:t>
+      </w:r>
+      <w:r>
+        <w:t>n”</w:t>
       </w:r>
       <w:r>
         <w:t>,</w:t>
       </w:r>
       <w:r>
-        <w:t xml:space="preserve"> “</w:t>
-      </w:r>
-      <w:proofErr w:type="spellStart"/>
-      <w:r>
-        <w:t>cialis</w:t>
-      </w:r>
-      <w:proofErr w:type="spellEnd"/>
-      <w:r>
-        <w:t>”</w:t>
+        <w:t xml:space="preserve"> and “One</w:t>
+      </w:r>
+      <w:r>
+        <w:rPr>
+          <w:rFonts w:ascii="Segoe UI Symbol" w:hAnsi="Segoe UI Symbol" w:cs="Segoe UI Symbol"/>
+        </w:rPr>
+        <w:t>␣</w:t>
+      </w:r>
+      <w:r>
+        <w:rPr>
+          <w:rFonts w:ascii="Cambria Math" w:hAnsi="Cambria Math" w:cs="Cambria Math"/>
+        </w:rPr>
+        <w:t>⏎</w:t>
+      </w:r>
+      <w:r>
+        <w:rPr>
+          <w:rFonts w:ascii="Segoe UI Symbol" w:hAnsi="Segoe UI Symbol" w:cs="Segoe UI Symbol"/>
+        </w:rPr>
+        <w:t>␣</w:t>
+      </w:r>
+      <w:r>
+        <w:t>Million”</w:t>
       </w:r>
       <w:r>
         <w:t>,</w:t>
       </w:r>
       <w:r>
-        <w:t xml:space="preserve"> “one million”</w:t>
+        <w:t xml:space="preserve"> but would not match “One</w:t>
+      </w:r>
+      <w:r>
+        <w:rPr>
+          <w:rFonts w:ascii="Segoe UI Symbol" w:hAnsi="Segoe UI Symbol" w:cs="Segoe UI Symbol"/>
+        </w:rPr>
+        <w:t>␣</w:t>
+      </w:r>
+      <w:r>
+        <w:t>Millionaire”</w:t>
       </w:r>
       <w:r>
         <w:t>,</w:t>
       </w:r>
       <w:r>
-        <w:t xml:space="preserve"> “you’ve won”</w:t>
-      </w:r>
-      <w:r>
-        <w:t>,</w:t>
-      </w:r>
-      <w:r>
-        <w:t xml:space="preserve"> “</w:t>
-      </w:r>
-      <w:proofErr w:type="spellStart"/>
-      <w:r>
-        <w:t>nigeria</w:t>
-      </w:r>
-      <w:proofErr w:type="spellEnd"/>
-      <w:r>
-        <w:t>”</w:t>
-      </w:r>
-      <w:r>
-        <w:t>,</w:t>
-      </w:r>
-      <w:r>
-        <w:t xml:space="preserve"> and their corresponding translations in </w:t>
-      </w:r>
-      <w:r>
-        <w:t xml:space="preserve">the </w:t>
-      </w:r>
-      <w:r>
-        <w:t>supported languages</w:t>
-      </w:r>
-      <w:r>
-        <w:t xml:space="preserve">.  </w:t>
-      </w:r>
-      <w:r>
-        <w:t xml:space="preserve">The default threshold for identifying spam is </w:t>
-      </w:r>
-      <w:r>
-        <w:t xml:space="preserve">preset to </w:t>
-      </w:r>
-      <w:r>
-        <w:t>10%</w:t>
-      </w:r>
-      <w:r>
-        <w:t xml:space="preserve">.  </w:t>
-      </w:r>
-      <w:r>
-        <w:t>Administrators may modify both the spam terms and the threshold</w:t>
-      </w:r>
-      <w:r>
-        <w:t xml:space="preserve">.  </w:t>
-      </w:r>
-      <w:r>
-        <w:t xml:space="preserve">The system must preprocess text to account for </w:t>
-      </w:r>
-      <w:r>
-        <w:t>“</w:t>
-      </w:r>
-      <w:r>
-        <w:t>emphatic spacing</w:t>
-      </w:r>
-      <w:r>
-        <w:t>”</w:t>
-      </w:r>
-      <w:r>
-        <w:t xml:space="preserve"> by removing any punctuation between consecutive letters</w:t>
-      </w:r>
-      <w:r>
-        <w:t xml:space="preserve"> (e.g., "S.E.X", "</w:t>
-      </w:r>
-      <w:proofErr w:type="gramStart"/>
-      <w:r>
-        <w:t>H:A</w:t>
-      </w:r>
-      <w:proofErr w:type="gramEnd"/>
-      <w:r>
-        <w:t>:R:D C</w:t>
-      </w:r>
-      <w:proofErr w:type="gramStart"/>
-      <w:r>
-        <w:t>:O:R</w:t>
-      </w:r>
-      <w:proofErr w:type="gramEnd"/>
-      <w:r>
-        <w:t>:E", or "V*I:</w:t>
-      </w:r>
-      <w:proofErr w:type="gramStart"/>
-      <w:r>
-        <w:t>AG!$</w:t>
-      </w:r>
-      <w:proofErr w:type="gramEnd"/>
-      <w:r>
-        <w:t>R-A")</w:t>
-      </w:r>
-      <w:r>
-        <w:t xml:space="preserve">. </w:t>
-      </w:r>
-      <w:r>
-        <w:t xml:space="preserve"> </w:t>
-      </w:r>
-      <w:r>
-        <w:t>A term is considered spam regardless of letter case or the placement of punctuation</w:t>
-      </w:r>
-      <w:r>
-        <w:t xml:space="preserve"> </w:t>
-      </w:r>
-      <w:r>
-        <w:t>symbols</w:t>
-      </w:r>
-      <w:r>
-        <w:t xml:space="preserve"> </w:t>
-      </w:r>
-      <w:r>
-        <w:t xml:space="preserve">in </w:t>
-      </w:r>
-      <w:r>
-        <w:t>between letters. For instance, “</w:t>
-      </w:r>
-      <w:proofErr w:type="spellStart"/>
-      <w:r>
-        <w:t>one</w:t>
+        <w:t xml:space="preserve"> “One</w:t>
       </w:r>
       <w:r>
         <w:rPr>
@@ -8445,11 +7907,7 @@
         <w:t>␣</w:t>
       </w:r>
       <w:r>
-        <w:t>million</w:t>
-      </w:r>
-      <w:proofErr w:type="spellEnd"/>
-      <w:r>
-        <w:t>” would match “ONE</w:t>
+        <w:t>or</w:t>
       </w:r>
       <w:r>
         <w:rPr>
@@ -8458,91 +7916,22 @@
         <w:t>␣</w:t>
       </w:r>
       <w:r>
-        <w:t>MILLION”</w:t>
-      </w:r>
-      <w:r>
-        <w:t>,</w:t>
-      </w:r>
-      <w:r>
-        <w:t xml:space="preserve"> “</w:t>
-      </w:r>
-      <w:r>
-        <w:t>*</w:t>
-      </w:r>
-      <w:r>
-        <w:t>O</w:t>
-      </w:r>
-      <w:r>
-        <w:t>*</w:t>
-      </w:r>
-      <w:r>
-        <w:t>n</w:t>
-      </w:r>
-      <w:r>
-        <w:t>*</w:t>
-      </w:r>
-      <w:r>
-        <w:t>E</w:t>
+        <w:t>two</w:t>
       </w:r>
       <w:r>
         <w:rPr>
           <w:rFonts w:ascii="Segoe UI Symbol" w:hAnsi="Segoe UI Symbol" w:cs="Segoe UI Symbol"/>
         </w:rPr>
-        <w:t xml:space="preserve">* </w:t>
-      </w:r>
-      <w:proofErr w:type="gramStart"/>
-      <w:r>
-        <w:t>M</w:t>
-      </w:r>
-      <w:r>
-        <w:t>:</w:t>
-      </w:r>
-      <w:r>
-        <w:t>i</w:t>
-      </w:r>
-      <w:proofErr w:type="gramEnd"/>
-      <w:r>
-        <w:t>:</w:t>
-      </w:r>
-      <w:proofErr w:type="gramStart"/>
-      <w:r>
-        <w:t>L</w:t>
-      </w:r>
-      <w:r>
-        <w:t>:</w:t>
-      </w:r>
-      <w:r>
-        <w:t>L</w:t>
-      </w:r>
-      <w:proofErr w:type="gramEnd"/>
-      <w:r>
-        <w:t>:</w:t>
-      </w:r>
-      <w:r>
-        <w:t>i</w:t>
-      </w:r>
-      <w:proofErr w:type="gramStart"/>
-      <w:r>
-        <w:t>:</w:t>
-      </w:r>
-      <w:r>
-        <w:t>O</w:t>
-      </w:r>
-      <w:r>
-        <w:t>:</w:t>
-      </w:r>
-      <w:r>
-        <w:t>n</w:t>
-      </w:r>
-      <w:proofErr w:type="gramEnd"/>
-      <w:r>
-        <w:t>”</w:t>
-      </w:r>
-      <w:r>
-        <w:t>,</w:t>
-      </w:r>
-      <w:r>
-        <w:t xml:space="preserve"> and “One</w:t>
+        <w:t>␣</w:t>
+      </w:r>
+      <w:r>
+        <w:t>millions”</w:t>
+      </w:r>
+      <w:r>
+        <w:t xml:space="preserve">, </w:t>
+      </w:r>
+      <w:r>
+        <w:t>or “One</w:t>
       </w:r>
       <w:r>
         <w:rPr>
@@ -8551,10 +7940,7 @@
         <w:t>␣</w:t>
       </w:r>
       <w:r>
-        <w:rPr>
-          <w:rFonts w:ascii="Cambria Math" w:hAnsi="Cambria Math" w:cs="Cambria Math"/>
-        </w:rPr>
-        <w:t>⏎</w:t>
+        <w:t>sexy</w:t>
       </w:r>
       <w:r>
         <w:rPr>
@@ -8563,103 +7949,7 @@
         <w:t>␣</w:t>
       </w:r>
       <w:r>
-        <w:t>Million”</w:t>
-      </w:r>
-      <w:r>
-        <w:t>,</w:t>
-      </w:r>
-      <w:r>
-        <w:t xml:space="preserve"> but would not match “</w:t>
-      </w:r>
-      <w:proofErr w:type="spellStart"/>
-      <w:r>
-        <w:t>One</w:t>
-      </w:r>
-      <w:r>
-        <w:rPr>
-          <w:rFonts w:ascii="Segoe UI Symbol" w:hAnsi="Segoe UI Symbol" w:cs="Segoe UI Symbol"/>
-        </w:rPr>
-        <w:t>␣</w:t>
-      </w:r>
-      <w:r>
-        <w:t>Millionaire</w:t>
-      </w:r>
-      <w:proofErr w:type="spellEnd"/>
-      <w:r>
-        <w:t>”</w:t>
-      </w:r>
-      <w:r>
-        <w:t>,</w:t>
-      </w:r>
-      <w:r>
-        <w:t xml:space="preserve"> “</w:t>
-      </w:r>
-      <w:proofErr w:type="spellStart"/>
-      <w:r>
-        <w:t>One</w:t>
-      </w:r>
-      <w:r>
-        <w:rPr>
-          <w:rFonts w:ascii="Segoe UI Symbol" w:hAnsi="Segoe UI Symbol" w:cs="Segoe UI Symbol"/>
-        </w:rPr>
-        <w:t>␣</w:t>
-      </w:r>
-      <w:r>
-        <w:t>or</w:t>
-      </w:r>
-      <w:r>
-        <w:rPr>
-          <w:rFonts w:ascii="Segoe UI Symbol" w:hAnsi="Segoe UI Symbol" w:cs="Segoe UI Symbol"/>
-        </w:rPr>
-        <w:t>␣</w:t>
-      </w:r>
-      <w:r>
-        <w:t>two</w:t>
-      </w:r>
-      <w:r>
-        <w:rPr>
-          <w:rFonts w:ascii="Segoe UI Symbol" w:hAnsi="Segoe UI Symbol" w:cs="Segoe UI Symbol"/>
-        </w:rPr>
-        <w:t>␣</w:t>
-      </w:r>
-      <w:r>
-        <w:t>millions</w:t>
-      </w:r>
-      <w:proofErr w:type="spellEnd"/>
-      <w:r>
-        <w:t>”</w:t>
-      </w:r>
-      <w:r>
-        <w:t xml:space="preserve">, </w:t>
-      </w:r>
-      <w:r>
-        <w:t>or “</w:t>
-      </w:r>
-      <w:proofErr w:type="spellStart"/>
-      <w:r>
-        <w:t>One</w:t>
-      </w:r>
-      <w:r>
-        <w:rPr>
-          <w:rFonts w:ascii="Segoe UI Symbol" w:hAnsi="Segoe UI Symbol" w:cs="Segoe UI Symbol"/>
-        </w:rPr>
-        <w:t>␣</w:t>
-      </w:r>
-      <w:r>
-        <w:t>sexy</w:t>
-      </w:r>
-      <w:r>
-        <w:rPr>
-          <w:rFonts w:ascii="Segoe UI Symbol" w:hAnsi="Segoe UI Symbol" w:cs="Segoe UI Symbol"/>
-        </w:rPr>
-        <w:t>␣</w:t>
-      </w:r>
-      <w:r>
-        <w:t>million</w:t>
-      </w:r>
-      <w:proofErr w:type="spellEnd"/>
-      <w:r>
-        <w:t>”</w:t>
+        <w:t>million”</w:t>
       </w:r>
       <w:r>
         <w:t>.</w:t>
@@ -8737,6 +8027,7 @@
           <w15:appearance w15:val="hidden"/>
           <w:text/>
         </w:sdtPr>
+        <w:sdtEndPr/>
         <w:sdtContent>
           <w:r>
             <w:t xml:space="preserve">    </w:t>
@@ -8811,6 +8102,7 @@
           <w15:appearance w15:val="hidden"/>
           <w:text/>
         </w:sdtPr>
+        <w:sdtEndPr/>
         <w:sdtContent>
           <w:r>
             <w:t xml:space="preserve">    </w:t>
@@ -8845,6 +8137,7 @@
           <w15:appearance w15:val="hidden"/>
           <w:text/>
         </w:sdtPr>
+        <w:sdtEndPr/>
         <w:sdtContent>
           <w:r>
             <w:t xml:space="preserve">    </w:t>
@@ -9019,6 +8312,7 @@
           <w15:appearance w15:val="hidden"/>
           <w:text/>
         </w:sdtPr>
+        <w:sdtEndPr/>
         <w:sdtContent>
           <w:r>
             <w:t xml:space="preserve">    </w:t>
@@ -9067,6 +8361,7 @@
           <w15:appearance w15:val="hidden"/>
           <w:text/>
         </w:sdtPr>
+        <w:sdtEndPr/>
         <w:sdtContent>
           <w:r>
             <w:t xml:space="preserve">    </w:t>
@@ -9101,6 +8396,7 @@
           <w15:appearance w15:val="hidden"/>
           <w:text/>
         </w:sdtPr>
+        <w:sdtEndPr/>
         <w:sdtContent>
           <w:r>
             <w:t xml:space="preserve">    </w:t>
@@ -10661,6 +9957,7 @@
   <w:style w:type="character" w:default="1" w:styleId="DefaultParagraphFont">
     <w:name w:val="Default Paragraph Font"/>
     <w:uiPriority w:val="1"/>
+    <w:semiHidden/>
     <w:unhideWhenUsed/>
   </w:style>
   <w:style w:type="table" w:default="1" w:styleId="TableNormal">
@@ -12842,6 +12139,7 @@
     <w:rsid w:val="00E02020"/>
     <w:rsid w:val="00E25325"/>
     <w:rsid w:val="00E73294"/>
+    <w:rsid w:val="00E826D5"/>
     <w:rsid w:val="00E869EA"/>
     <w:rsid w:val="00E87F32"/>
     <w:rsid w:val="00E9745E"/>

</xml_diff>

<commit_message>
docs: added chartering report and material agreement
</commit_message>
<xml_diff>
--- a/reports/C2/Group/00 - Requirements - Group.docx
+++ b/reports/C2/Group/00 - Requirements - Group.docx
@@ -1123,6 +1123,12 @@
             <w:rPr>
               <w:lang w:val="es-ES"/>
             </w:rPr>
+            <w:t>X</w:t>
+          </w:r>
+          <w:r>
+            <w:rPr>
+              <w:lang w:val="es-ES"/>
+            </w:rPr>
             <w:t xml:space="preserve"> </w:t>
           </w:r>
           <w:r>
@@ -2790,7 +2796,19 @@
             <w:rPr>
               <w:lang w:val="es-ES"/>
             </w:rPr>
-            <w:t xml:space="preserve">   </w:t>
+            <w:t xml:space="preserve"> </w:t>
+          </w:r>
+          <w:r>
+            <w:rPr>
+              <w:lang w:val="es-ES"/>
+            </w:rPr>
+            <w:t>X</w:t>
+          </w:r>
+          <w:r>
+            <w:rPr>
+              <w:lang w:val="es-ES"/>
+            </w:rPr>
+            <w:t xml:space="preserve">  </w:t>
           </w:r>
         </w:sdtContent>
       </w:sdt>
@@ -3357,7 +3375,19 @@
             <w:rPr>
               <w:lang w:val="es-ES"/>
             </w:rPr>
-            <w:t xml:space="preserve">    </w:t>
+            <w:t xml:space="preserve"> </w:t>
+          </w:r>
+          <w:r>
+            <w:rPr>
+              <w:lang w:val="es-ES"/>
+            </w:rPr>
+            <w:t xml:space="preserve"> X </w:t>
+          </w:r>
+          <w:r>
+            <w:rPr>
+              <w:lang w:val="es-ES"/>
+            </w:rPr>
+            <w:t xml:space="preserve"> </w:t>
           </w:r>
         </w:sdtContent>
       </w:sdt>
@@ -3571,7 +3601,19 @@
             <w:rPr>
               <w:lang w:val="es-ES"/>
             </w:rPr>
-            <w:t xml:space="preserve">    </w:t>
+            <w:t xml:space="preserve"> </w:t>
+          </w:r>
+          <w:r>
+            <w:rPr>
+              <w:lang w:val="es-ES"/>
+            </w:rPr>
+            <w:t>X</w:t>
+          </w:r>
+          <w:r>
+            <w:rPr>
+              <w:lang w:val="es-ES"/>
+            </w:rPr>
+            <w:t xml:space="preserve">  </w:t>
           </w:r>
         </w:sdtContent>
       </w:sdt>
@@ -3805,7 +3847,19 @@
             <w:rPr>
               <w:lang w:val="es-ES"/>
             </w:rPr>
-            <w:t xml:space="preserve">    </w:t>
+            <w:t xml:space="preserve">  </w:t>
+          </w:r>
+          <w:r>
+            <w:rPr>
+              <w:lang w:val="es-ES"/>
+            </w:rPr>
+            <w:t>X</w:t>
+          </w:r>
+          <w:r>
+            <w:rPr>
+              <w:lang w:val="es-ES"/>
+            </w:rPr>
+            <w:t xml:space="preserve">  </w:t>
           </w:r>
         </w:sdtContent>
       </w:sdt>
@@ -4341,7 +4395,19 @@
             <w:rPr>
               <w:lang w:val="es-ES"/>
             </w:rPr>
-            <w:t xml:space="preserve">    </w:t>
+            <w:t xml:space="preserve"> </w:t>
+          </w:r>
+          <w:r>
+            <w:rPr>
+              <w:lang w:val="es-ES"/>
+            </w:rPr>
+            <w:t>X</w:t>
+          </w:r>
+          <w:r>
+            <w:rPr>
+              <w:lang w:val="es-ES"/>
+            </w:rPr>
+            <w:t xml:space="preserve">   </w:t>
           </w:r>
         </w:sdtContent>
       </w:sdt>
@@ -4520,7 +4586,19 @@
             <w:rPr>
               <w:lang w:val="es-ES"/>
             </w:rPr>
-            <w:t xml:space="preserve">    </w:t>
+            <w:t xml:space="preserve"> </w:t>
+          </w:r>
+          <w:r>
+            <w:rPr>
+              <w:lang w:val="es-ES"/>
+            </w:rPr>
+            <w:t>X</w:t>
+          </w:r>
+          <w:r>
+            <w:rPr>
+              <w:lang w:val="es-ES"/>
+            </w:rPr>
+            <w:t xml:space="preserve">   </w:t>
           </w:r>
         </w:sdtContent>
       </w:sdt>
@@ -12122,6 +12200,7 @@
     <w:rsid w:val="00AC1FAB"/>
     <w:rsid w:val="00AC7678"/>
     <w:rsid w:val="00B55352"/>
+    <w:rsid w:val="00B64ED3"/>
     <w:rsid w:val="00BB0EAB"/>
     <w:rsid w:val="00BB204D"/>
     <w:rsid w:val="00C17266"/>

</xml_diff>